<commit_message>
changed features, added nosql indexing
</commit_message>
<xml_diff>
--- a/project mutant.docx
+++ b/project mutant.docx
@@ -4145,6 +4145,262 @@
           <w:szCs w:val="24"/>
         </w:rPr>
         <w:t>7 References</w:t>
+      </w:r>
+    </w:p>
+    <w:p>
+      <w:pPr>
+        <w:rPr>
+          <w:rFonts w:ascii="Arial Nova" w:hAnsi="Arial Nova"/>
+          <w:sz w:val="24"/>
+          <w:szCs w:val="24"/>
+        </w:rPr>
+      </w:pPr>
+    </w:p>
+    <w:p>
+      <w:pPr>
+        <w:rPr>
+          <w:rFonts w:ascii="Arial Nova" w:hAnsi="Arial Nova"/>
+          <w:sz w:val="24"/>
+          <w:szCs w:val="24"/>
+        </w:rPr>
+      </w:pPr>
+    </w:p>
+    <w:p>
+      <w:pPr>
+        <w:rPr>
+          <w:rFonts w:ascii="Arial Nova" w:hAnsi="Arial Nova"/>
+          <w:sz w:val="24"/>
+          <w:szCs w:val="24"/>
+        </w:rPr>
+      </w:pPr>
+    </w:p>
+    <w:p>
+      <w:pPr>
+        <w:rPr>
+          <w:rFonts w:ascii="Arial Nova" w:hAnsi="Arial Nova"/>
+          <w:sz w:val="24"/>
+          <w:szCs w:val="24"/>
+        </w:rPr>
+      </w:pPr>
+    </w:p>
+    <w:p>
+      <w:pPr>
+        <w:rPr>
+          <w:rFonts w:ascii="Arial Nova" w:hAnsi="Arial Nova"/>
+          <w:sz w:val="24"/>
+          <w:szCs w:val="24"/>
+        </w:rPr>
+      </w:pPr>
+    </w:p>
+    <w:p>
+      <w:pPr>
+        <w:rPr>
+          <w:rFonts w:ascii="Arial Nova" w:hAnsi="Arial Nova"/>
+          <w:sz w:val="24"/>
+          <w:szCs w:val="24"/>
+        </w:rPr>
+      </w:pPr>
+    </w:p>
+    <w:p>
+      <w:pPr>
+        <w:rPr>
+          <w:rFonts w:ascii="Arial Nova" w:hAnsi="Arial Nova"/>
+          <w:sz w:val="24"/>
+          <w:szCs w:val="24"/>
+        </w:rPr>
+      </w:pPr>
+    </w:p>
+    <w:p>
+      <w:pPr>
+        <w:rPr>
+          <w:rFonts w:ascii="Arial Nova" w:hAnsi="Arial Nova"/>
+          <w:sz w:val="24"/>
+          <w:szCs w:val="24"/>
+        </w:rPr>
+      </w:pPr>
+      <w:r>
+        <w:rPr>
+          <w:rFonts w:ascii="Arial Nova" w:hAnsi="Arial Nova"/>
+          <w:sz w:val="24"/>
+          <w:szCs w:val="24"/>
+        </w:rPr>
+        <w:lastRenderedPageBreak/>
+        <w:t xml:space="preserve">Manageability: </w:t>
+      </w:r>
+    </w:p>
+    <w:p>
+      <w:pPr>
+        <w:rPr>
+          <w:rFonts w:ascii="Arial Nova" w:hAnsi="Arial Nova"/>
+          <w:sz w:val="24"/>
+          <w:szCs w:val="24"/>
+        </w:rPr>
+      </w:pPr>
+      <w:r>
+        <w:rPr>
+          <w:rFonts w:ascii="Arial Nova" w:hAnsi="Arial Nova"/>
+          <w:sz w:val="24"/>
+          <w:szCs w:val="24"/>
+        </w:rPr>
+        <w:t>PostgreSQL is easy to manipulate. Each table can be updated without disturbing other tables or the database. The superuser can also share certain groups of data with others and can also limit their access to others.</w:t>
+      </w:r>
+    </w:p>
+    <w:p>
+      <w:pPr>
+        <w:rPr>
+          <w:rFonts w:ascii="Arial Nova" w:hAnsi="Arial Nova"/>
+          <w:sz w:val="24"/>
+          <w:szCs w:val="24"/>
+        </w:rPr>
+      </w:pPr>
+      <w:r>
+        <w:rPr>
+          <w:rFonts w:ascii="Arial Nova" w:hAnsi="Arial Nova"/>
+          <w:sz w:val="24"/>
+          <w:szCs w:val="24"/>
+        </w:rPr>
+        <w:t xml:space="preserve">Flexibility: </w:t>
+      </w:r>
+    </w:p>
+    <w:p>
+      <w:pPr>
+        <w:rPr>
+          <w:rFonts w:ascii="Arial Nova" w:hAnsi="Arial Nova"/>
+          <w:sz w:val="24"/>
+          <w:szCs w:val="24"/>
+        </w:rPr>
+      </w:pPr>
+    </w:p>
+    <w:p>
+      <w:pPr>
+        <w:rPr>
+          <w:rFonts w:ascii="Arial Nova" w:hAnsi="Arial Nova"/>
+          <w:sz w:val="24"/>
+          <w:szCs w:val="24"/>
+        </w:rPr>
+      </w:pPr>
+    </w:p>
+    <w:p>
+      <w:pPr>
+        <w:rPr>
+          <w:rFonts w:ascii="Arial Nova" w:hAnsi="Arial Nova"/>
+          <w:sz w:val="24"/>
+          <w:szCs w:val="24"/>
+        </w:rPr>
+      </w:pPr>
+      <w:r>
+        <w:rPr>
+          <w:rFonts w:ascii="Arial Nova" w:hAnsi="Arial Nova"/>
+          <w:sz w:val="24"/>
+          <w:szCs w:val="24"/>
+        </w:rPr>
+        <w:t xml:space="preserve">if you need to update your data, you only </w:t>
+      </w:r>
+      <w:proofErr w:type="gramStart"/>
+      <w:r>
+        <w:rPr>
+          <w:rFonts w:ascii="Arial Nova" w:hAnsi="Arial Nova"/>
+          <w:sz w:val="24"/>
+          <w:szCs w:val="24"/>
+        </w:rPr>
+        <w:t>have to</w:t>
+      </w:r>
+      <w:proofErr w:type="gramEnd"/>
+      <w:r>
+        <w:rPr>
+          <w:rFonts w:ascii="Arial Nova" w:hAnsi="Arial Nova"/>
+          <w:sz w:val="24"/>
+          <w:szCs w:val="24"/>
+        </w:rPr>
+        <w:t xml:space="preserve"> do it once – so no more having to change multiple files one at a time.</w:t>
+      </w:r>
+    </w:p>
+    <w:p>
+      <w:pPr>
+        <w:rPr>
+          <w:rFonts w:ascii="Arial Nova" w:hAnsi="Arial Nova"/>
+          <w:sz w:val="24"/>
+          <w:szCs w:val="24"/>
+        </w:rPr>
+      </w:pPr>
+      <w:r>
+        <w:rPr>
+          <w:rFonts w:ascii="Arial Nova" w:hAnsi="Arial Nova"/>
+          <w:sz w:val="24"/>
+          <w:szCs w:val="24"/>
+        </w:rPr>
+        <w:t xml:space="preserve">And </w:t>
+      </w:r>
+      <w:proofErr w:type="gramStart"/>
+      <w:r>
+        <w:rPr>
+          <w:rFonts w:ascii="Arial Nova" w:hAnsi="Arial Nova"/>
+          <w:sz w:val="24"/>
+          <w:szCs w:val="24"/>
+        </w:rPr>
+        <w:t>it’s</w:t>
+      </w:r>
+      <w:proofErr w:type="gramEnd"/>
+      <w:r>
+        <w:rPr>
+          <w:rFonts w:ascii="Arial Nova" w:hAnsi="Arial Nova"/>
+          <w:sz w:val="24"/>
+          <w:szCs w:val="24"/>
+        </w:rPr>
+        <w:t xml:space="preserve"> pretty simple to extend your database. If your records are growing, a relational database is easily scalable to grow with your data.</w:t>
+      </w:r>
+    </w:p>
+    <w:p>
+      <w:pPr>
+        <w:rPr>
+          <w:rFonts w:ascii="Arial Nova" w:hAnsi="Arial Nova"/>
+          <w:sz w:val="24"/>
+          <w:szCs w:val="24"/>
+        </w:rPr>
+      </w:pPr>
+      <w:r>
+        <w:rPr>
+          <w:rFonts w:ascii="Arial Nova" w:hAnsi="Arial Nova"/>
+          <w:sz w:val="24"/>
+          <w:szCs w:val="24"/>
+        </w:rPr>
+        <w:t xml:space="preserve">Avoid Errors: </w:t>
+      </w:r>
+      <w:proofErr w:type="gramStart"/>
+      <w:r>
+        <w:rPr>
+          <w:rFonts w:ascii="Arial Nova" w:hAnsi="Arial Nova"/>
+          <w:sz w:val="24"/>
+          <w:szCs w:val="24"/>
+        </w:rPr>
+        <w:t>there’s</w:t>
+      </w:r>
+      <w:proofErr w:type="gramEnd"/>
+      <w:r>
+        <w:rPr>
+          <w:rFonts w:ascii="Arial Nova" w:hAnsi="Arial Nova"/>
+          <w:sz w:val="24"/>
+          <w:szCs w:val="24"/>
+        </w:rPr>
+        <w:t xml:space="preserve"> no room for mistakes in a relational database because it’s easy to check for mistakes against the data in other parts of the records. And since each piece of information is stored at a single point, you </w:t>
+      </w:r>
+      <w:proofErr w:type="gramStart"/>
+      <w:r>
+        <w:rPr>
+          <w:rFonts w:ascii="Arial Nova" w:hAnsi="Arial Nova"/>
+          <w:sz w:val="24"/>
+          <w:szCs w:val="24"/>
+        </w:rPr>
+        <w:t>don’t</w:t>
+      </w:r>
+      <w:proofErr w:type="gramEnd"/>
+      <w:r>
+        <w:rPr>
+          <w:rFonts w:ascii="Arial Nova" w:hAnsi="Arial Nova"/>
+          <w:sz w:val="24"/>
+          <w:szCs w:val="24"/>
+        </w:rPr>
+        <w:t xml:space="preserve"> have the problem of old versions of data clouding the picture.</w:t>
       </w:r>
     </w:p>
     <w:sectPr>

</xml_diff>